<commit_message>
add lab 2, 3
</commit_message>
<xml_diff>
--- a/docs/Lab1_BackEnd.docx
+++ b/docs/Lab1_BackEnd.docx
@@ -12,7 +12,6 @@
           <w:b/>
           <w:sz w:val="32"/>
           <w:szCs w:val="32"/>
-          <w:lang w:val="uk-UA"/>
         </w:rPr>
       </w:pPr>
       <w:r>
@@ -22,7 +21,15 @@
           <w:szCs w:val="32"/>
           <w:lang w:val="uk-UA"/>
         </w:rPr>
-        <w:t>Лабораторна робота №1</w:t>
+        <w:t>Лабораторна робота №</w:t>
+      </w:r>
+      <w:r>
+        <w:rPr>
+          <w:b/>
+          <w:sz w:val="32"/>
+          <w:szCs w:val="32"/>
+        </w:rPr>
+        <w:t>1</w:t>
       </w:r>
     </w:p>
     <w:p>
@@ -176,7 +183,6 @@
         <w:jc w:val="both"/>
         <w:rPr>
           <w:noProof/>
-          <w:lang w:val="en-US"/>
         </w:rPr>
       </w:pPr>
       <w:r>
@@ -3036,15 +3042,7 @@
           <w:sz w:val="28"/>
           <w:lang w:val="uk-UA"/>
         </w:rPr>
-        <w:t>Завдання №</w:t>
-      </w:r>
-      <w:r>
-        <w:rPr>
-          <w:b/>
-          <w:sz w:val="28"/>
-          <w:lang w:val="uk-UA"/>
-        </w:rPr>
-        <w:t>6</w:t>
+        <w:t>Завдання №6</w:t>
       </w:r>
     </w:p>
     <w:p>
@@ -13531,6 +13529,7 @@
   <w:style w:type="character" w:default="1" w:styleId="DefaultParagraphFont">
     <w:name w:val="Default Paragraph Font"/>
     <w:uiPriority w:val="1"/>
+    <w:semiHidden/>
     <w:unhideWhenUsed/>
   </w:style>
   <w:style w:type="table" w:default="1" w:styleId="TableNormal">

</xml_diff>